<commit_message>
add two links to the project
</commit_message>
<xml_diff>
--- a/陈葳亘-resume.docx
+++ b/陈葳亘-resume.docx
@@ -948,15 +948,7 @@
                                 <w:rPr>
                                   <w:rFonts w:asciiTheme="minorEastAsia" w:hAnsiTheme="minorEastAsia"/>
                                 </w:rPr>
-                                <w:t>Python ,熟悉Stm32等嵌</w:t>
-                              </w:r>
-                              <w:bookmarkStart w:id="0" w:name="_GoBack"/>
-                              <w:bookmarkEnd w:id="0"/>
-                              <w:r>
-                                <w:rPr>
-                                  <w:rFonts w:asciiTheme="minorEastAsia" w:hAnsiTheme="minorEastAsia"/>
-                                </w:rPr>
-                                <w:t>入式相关开发技术；</w:t>
+                                <w:t>Python ,熟悉Stm32等嵌入式相关开发技术；</w:t>
                               </w:r>
                             </w:p>
                             <w:p>
@@ -2176,15 +2168,7 @@
                                   <w:color w:val="414141"/>
                                   <w:szCs w:val="21"/>
                                 </w:rPr>
-                                <w:t>更加美观并直接的</w:t>
-                              </w:r>
-                              <w:r>
-                                <w:rPr>
-                                  <w:rFonts w:ascii="Calibri" w:hAnsi="Calibri" w:cs="Calibri" w:hint="eastAsia"/>
-                                  <w:color w:val="414141"/>
-                                  <w:szCs w:val="21"/>
-                                </w:rPr>
-                                <w:t>；</w:t>
+                                <w:t>更加美观并直接的；</w:t>
                               </w:r>
                               <w:r>
                                 <w:rPr>
@@ -2410,7 +2394,7 @@
                                 <w:snapToGrid w:val="0"/>
                                 <w:ind w:firstLineChars="0"/>
                                 <w:rPr>
-                                  <w:rFonts w:ascii="Calibri" w:hAnsi="Calibri" w:cs="Calibri" w:hint="eastAsia"/>
+                                  <w:rFonts w:ascii="Calibri" w:hAnsi="Calibri" w:cs="Calibri"/>
                                   <w:iCs/>
                                   <w:color w:val="414141"/>
                                   <w:szCs w:val="21"/>
@@ -4124,6 +4108,22 @@
                                 </w:rPr>
                                 <w:t>该项目获得计算机设计大赛省二等奖并参与国奖评选。</w:t>
                               </w:r>
+                              <w:r>
+                                <w:rPr>
+                                  <w:rFonts w:ascii="Calibri" w:hAnsi="Calibri" w:cs="Calibri" w:hint="eastAsia"/>
+                                  <w:color w:val="414141"/>
+                                  <w:szCs w:val="21"/>
+                                </w:rPr>
+                                <w:t xml:space="preserve"> </w:t>
+                              </w:r>
+                              <w:r>
+                                <w:rPr>
+                                  <w:rFonts w:ascii="Calibri" w:hAnsi="Calibri" w:cs="Calibri"/>
+                                  <w:color w:val="414141"/>
+                                  <w:szCs w:val="21"/>
+                                </w:rPr>
+                                <w:t>https://rnchen.github.io/2021-cdc-display/</w:t>
+                              </w:r>
                             </w:p>
                             <w:p>
                               <w:pPr>
@@ -4179,6 +4179,8 @@
                                 </w:rPr>
                                 <w:tab/>
                               </w:r>
+                              <w:bookmarkStart w:id="0" w:name="_GoBack"/>
+                              <w:bookmarkEnd w:id="0"/>
                               <w:r>
                                 <w:rPr>
                                   <w:rFonts w:ascii="Calibri" w:hAnsi="Calibri" w:cs="Calibri"/>
@@ -4278,6 +4280,14 @@
                                   <w:szCs w:val="21"/>
                                 </w:rPr>
                                 <w:t>模拟完成苹果程序坞的效果。更改默认的浏览条样式增加作品观赏性。该作品正在比赛评选中。</w:t>
+                              </w:r>
+                              <w:r>
+                                <w:rPr>
+                                  <w:rFonts w:ascii="Calibri" w:hAnsi="Calibri" w:cs="Calibri"/>
+                                  <w:color w:val="414141"/>
+                                  <w:szCs w:val="21"/>
+                                </w:rPr>
+                                <w:t>https://rnchen.github.io/firstDeployment/</w:t>
                               </w:r>
                             </w:p>
                             <w:p>
@@ -4892,6 +4902,10 @@
                 <v:line id="直接连接符 22" o:spid="_x0000_s1038" style="position:absolute;visibility:visible;mso-wrap-style:square" from="11559,1761" to="66960,1761" o:connectortype="straight" o:gfxdata="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" strokecolor="#bfbfbf [2412]" strokeweight=".5pt">
                   <v:stroke joinstyle="miter"/>
                 </v:line>
+                <v:shapetype id="_x0000_t202" coordsize="21600,21600" o:spt="202" path="m,l,21600r21600,l21600,xe">
+                  <v:stroke joinstyle="miter"/>
+                  <v:path gradientshapeok="t" o:connecttype="rect"/>
+                </v:shapetype>
                 <v:shape id="_x0000_s1039" type="#_x0000_t202" style="position:absolute;width:10059;height:3759;visibility:visible;mso-wrap-style:none;v-text-anchor:top" o:gfxdata="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" filled="f" stroked="f">
                   <v:textbox style="mso-fit-shape-to-text:t">
                     <w:txbxContent>
@@ -5090,6 +5104,22 @@
                           </w:rPr>
                           <w:t>该项目获得计算机设计大赛省二等奖并参与国奖评选。</w:t>
                         </w:r>
+                        <w:r>
+                          <w:rPr>
+                            <w:rFonts w:ascii="Calibri" w:hAnsi="Calibri" w:cs="Calibri" w:hint="eastAsia"/>
+                            <w:color w:val="414141"/>
+                            <w:szCs w:val="21"/>
+                          </w:rPr>
+                          <w:t xml:space="preserve"> </w:t>
+                        </w:r>
+                        <w:r>
+                          <w:rPr>
+                            <w:rFonts w:ascii="Calibri" w:hAnsi="Calibri" w:cs="Calibri"/>
+                            <w:color w:val="414141"/>
+                            <w:szCs w:val="21"/>
+                          </w:rPr>
+                          <w:t>https://rnchen.github.io/2021-cdc-display/</w:t>
+                        </w:r>
                       </w:p>
                       <w:p>
                         <w:pPr>
@@ -5145,6 +5175,8 @@
                           </w:rPr>
                           <w:tab/>
                         </w:r>
+                        <w:bookmarkStart w:id="1" w:name="_GoBack"/>
+                        <w:bookmarkEnd w:id="1"/>
                         <w:r>
                           <w:rPr>
                             <w:rFonts w:ascii="Calibri" w:hAnsi="Calibri" w:cs="Calibri"/>
@@ -5244,6 +5276,14 @@
                             <w:szCs w:val="21"/>
                           </w:rPr>
                           <w:t>模拟完成苹果程序坞的效果。更改默认的浏览条样式增加作品观赏性。该作品正在比赛评选中。</w:t>
+                        </w:r>
+                        <w:r>
+                          <w:rPr>
+                            <w:rFonts w:ascii="Calibri" w:hAnsi="Calibri" w:cs="Calibri"/>
+                            <w:color w:val="414141"/>
+                            <w:szCs w:val="21"/>
+                          </w:rPr>
+                          <w:t>https://rnchen.github.io/firstDeployment/</w:t>
                         </w:r>
                       </w:p>
                       <w:p>

</xml_diff>